<commit_message>
lisätty tunnit, korjattu koodia
</commit_message>
<xml_diff>
--- a/Työaika/Työaikaraportti - Niilo.docx
+++ b/Työaika/Työaikaraportti - Niilo.docx
@@ -10,6 +10,7 @@
           <w:sz w:val="32"/>
         </w:rPr>
       </w:pPr>
+      <w:proofErr w:type="spellStart"/>
       <w:r>
         <w:rPr>
           <w:rFonts w:ascii="Calibri" w:eastAsia="Calibri" w:hAnsi="Calibri" w:cs="Calibri"/>
@@ -17,6 +18,7 @@
         </w:rPr>
         <w:t>Työaikaraportti</w:t>
       </w:r>
+      <w:proofErr w:type="spellEnd"/>
     </w:p>
     <w:p>
       <w:pPr>
@@ -35,12 +37,21 @@
           <w:sz w:val="32"/>
         </w:rPr>
       </w:pPr>
+      <w:proofErr w:type="spellStart"/>
       <w:r>
         <w:rPr>
           <w:rFonts w:ascii="Calibri" w:eastAsia="Calibri" w:hAnsi="Calibri" w:cs="Calibri"/>
           <w:sz w:val="32"/>
         </w:rPr>
-        <w:t>Ryhmä: Super3001</w:t>
+        <w:t>Ryhmä</w:t>
+      </w:r>
+      <w:proofErr w:type="spellEnd"/>
+      <w:r>
+        <w:rPr>
+          <w:rFonts w:ascii="Calibri" w:eastAsia="Calibri" w:hAnsi="Calibri" w:cs="Calibri"/>
+          <w:sz w:val="32"/>
+        </w:rPr>
+        <w:t>: Super3001</w:t>
       </w:r>
     </w:p>
     <w:p>
@@ -51,12 +62,21 @@
           <w:sz w:val="32"/>
         </w:rPr>
       </w:pPr>
+      <w:proofErr w:type="spellStart"/>
       <w:r>
         <w:rPr>
           <w:rFonts w:ascii="Calibri" w:eastAsia="Calibri" w:hAnsi="Calibri" w:cs="Calibri"/>
           <w:sz w:val="32"/>
         </w:rPr>
-        <w:t>Henkilö: Niilo Ikonen</w:t>
+        <w:t>Henkilö</w:t>
+      </w:r>
+      <w:proofErr w:type="spellEnd"/>
+      <w:r>
+        <w:rPr>
+          <w:rFonts w:ascii="Calibri" w:eastAsia="Calibri" w:hAnsi="Calibri" w:cs="Calibri"/>
+          <w:sz w:val="32"/>
+        </w:rPr>
+        <w:t>: Niilo Ikonen</w:t>
       </w:r>
     </w:p>
     <w:p>
@@ -84,12 +104,6 @@
         <w:gridCol w:w="4803"/>
       </w:tblGrid>
       <w:tr>
-        <w:tblPrEx>
-          <w:tblCellMar>
-            <w:top w:w="0" w:type="dxa"/>
-            <w:bottom w:w="0" w:type="dxa"/>
-          </w:tblCellMar>
-        </w:tblPrEx>
         <w:trPr>
           <w:trHeight w:val="1"/>
         </w:trPr>
@@ -115,6 +129,7 @@
                 <w:rFonts w:ascii="Calibri" w:eastAsia="Calibri" w:hAnsi="Calibri" w:cs="Calibri"/>
               </w:rPr>
             </w:pPr>
+            <w:proofErr w:type="spellStart"/>
             <w:r>
               <w:rPr>
                 <w:rFonts w:ascii="Calibri" w:eastAsia="Calibri" w:hAnsi="Calibri" w:cs="Calibri"/>
@@ -123,6 +138,7 @@
               </w:rPr>
               <w:t>Pvm</w:t>
             </w:r>
+            <w:proofErr w:type="spellEnd"/>
           </w:p>
         </w:tc>
         <w:tc>
@@ -147,56 +163,90 @@
                 <w:rFonts w:ascii="Calibri" w:eastAsia="Calibri" w:hAnsi="Calibri" w:cs="Calibri"/>
               </w:rPr>
             </w:pPr>
+            <w:proofErr w:type="spellStart"/>
             <w:r>
               <w:rPr>
                 <w:rFonts w:ascii="Calibri" w:eastAsia="Calibri" w:hAnsi="Calibri" w:cs="Calibri"/>
                 <w:b/>
                 <w:sz w:val="24"/>
               </w:rPr>
-              <w:t>Tunnit yhteensä</w:t>
-            </w:r>
-          </w:p>
-        </w:tc>
-        <w:tc>
-          <w:tcPr>
-            <w:tcW w:w="5103" w:type="dxa"/>
-            <w:tcBorders>
-              <w:top w:val="single" w:sz="4" w:space="0" w:color="000000"/>
-              <w:left w:val="single" w:sz="4" w:space="0" w:color="000000"/>
-              <w:bottom w:val="single" w:sz="4" w:space="0" w:color="000000"/>
-              <w:right w:val="single" w:sz="4" w:space="0" w:color="000000"/>
-            </w:tcBorders>
-            <w:shd w:val="clear" w:color="auto" w:fill="B4C6E7"/>
-            <w:tcMar>
-              <w:left w:w="108" w:type="dxa"/>
-              <w:right w:w="108" w:type="dxa"/>
-            </w:tcMar>
-          </w:tcPr>
-          <w:p>
-            <w:pPr>
-              <w:spacing w:after="0" w:line="240" w:lineRule="auto"/>
-              <w:rPr>
-                <w:rFonts w:ascii="Calibri" w:eastAsia="Calibri" w:hAnsi="Calibri" w:cs="Calibri"/>
-              </w:rPr>
-            </w:pPr>
+              <w:t>Tunnit</w:t>
+            </w:r>
+            <w:proofErr w:type="spellEnd"/>
             <w:r>
               <w:rPr>
                 <w:rFonts w:ascii="Calibri" w:eastAsia="Calibri" w:hAnsi="Calibri" w:cs="Calibri"/>
                 <w:b/>
                 <w:sz w:val="24"/>
               </w:rPr>
-              <w:t>Kuvaus/Selite</w:t>
-            </w:r>
+              <w:t xml:space="preserve"> </w:t>
+            </w:r>
+            <w:proofErr w:type="spellStart"/>
+            <w:r>
+              <w:rPr>
+                <w:rFonts w:ascii="Calibri" w:eastAsia="Calibri" w:hAnsi="Calibri" w:cs="Calibri"/>
+                <w:b/>
+                <w:sz w:val="24"/>
+              </w:rPr>
+              <w:t>yhteensä</w:t>
+            </w:r>
+            <w:proofErr w:type="spellEnd"/>
+          </w:p>
+        </w:tc>
+        <w:tc>
+          <w:tcPr>
+            <w:tcW w:w="5103" w:type="dxa"/>
+            <w:tcBorders>
+              <w:top w:val="single" w:sz="4" w:space="0" w:color="000000"/>
+              <w:left w:val="single" w:sz="4" w:space="0" w:color="000000"/>
+              <w:bottom w:val="single" w:sz="4" w:space="0" w:color="000000"/>
+              <w:right w:val="single" w:sz="4" w:space="0" w:color="000000"/>
+            </w:tcBorders>
+            <w:shd w:val="clear" w:color="auto" w:fill="B4C6E7"/>
+            <w:tcMar>
+              <w:left w:w="108" w:type="dxa"/>
+              <w:right w:w="108" w:type="dxa"/>
+            </w:tcMar>
+          </w:tcPr>
+          <w:p>
+            <w:pPr>
+              <w:spacing w:after="0" w:line="240" w:lineRule="auto"/>
+              <w:rPr>
+                <w:rFonts w:ascii="Calibri" w:eastAsia="Calibri" w:hAnsi="Calibri" w:cs="Calibri"/>
+              </w:rPr>
+            </w:pPr>
+            <w:proofErr w:type="spellStart"/>
+            <w:r>
+              <w:rPr>
+                <w:rFonts w:ascii="Calibri" w:eastAsia="Calibri" w:hAnsi="Calibri" w:cs="Calibri"/>
+                <w:b/>
+                <w:sz w:val="24"/>
+              </w:rPr>
+              <w:t>Kuvaus</w:t>
+            </w:r>
+            <w:proofErr w:type="spellEnd"/>
+            <w:r>
+              <w:rPr>
+                <w:rFonts w:ascii="Calibri" w:eastAsia="Calibri" w:hAnsi="Calibri" w:cs="Calibri"/>
+                <w:b/>
+                <w:sz w:val="24"/>
+              </w:rPr>
+              <w:t>/</w:t>
+            </w:r>
+            <w:proofErr w:type="spellStart"/>
+            <w:r>
+              <w:rPr>
+                <w:rFonts w:ascii="Calibri" w:eastAsia="Calibri" w:hAnsi="Calibri" w:cs="Calibri"/>
+                <w:b/>
+                <w:sz w:val="24"/>
+              </w:rPr>
+              <w:t>Selite</w:t>
+            </w:r>
+            <w:proofErr w:type="spellEnd"/>
           </w:p>
         </w:tc>
       </w:tr>
       <w:tr>
-        <w:tblPrEx>
-          <w:tblCellMar>
-            <w:top w:w="0" w:type="dxa"/>
-            <w:bottom w:w="0" w:type="dxa"/>
-          </w:tblCellMar>
-        </w:tblPrEx>
         <w:tc>
           <w:tcPr>
             <w:tcW w:w="1980" w:type="dxa"/>
@@ -279,22 +329,178 @@
                 <w:rFonts w:ascii="Calibri" w:eastAsia="Calibri" w:hAnsi="Calibri" w:cs="Calibri"/>
               </w:rPr>
             </w:pPr>
-            <w:r>
-              <w:rPr>
-                <w:rFonts w:ascii="Calibri" w:eastAsia="Calibri" w:hAnsi="Calibri" w:cs="Calibri"/>
-              </w:rPr>
-              <w:t>Aloitettu luokkien luomista visual studioon. Sovittu ryhmän kanssa yleistä UI muotoilua ja edetty hyvin.</w:t>
+            <w:proofErr w:type="spellStart"/>
+            <w:r>
+              <w:rPr>
+                <w:rFonts w:ascii="Calibri" w:eastAsia="Calibri" w:hAnsi="Calibri" w:cs="Calibri"/>
+              </w:rPr>
+              <w:t>Aloitettu</w:t>
+            </w:r>
+            <w:proofErr w:type="spellEnd"/>
+            <w:r>
+              <w:rPr>
+                <w:rFonts w:ascii="Calibri" w:eastAsia="Calibri" w:hAnsi="Calibri" w:cs="Calibri"/>
+              </w:rPr>
+              <w:t xml:space="preserve"> </w:t>
+            </w:r>
+            <w:proofErr w:type="spellStart"/>
+            <w:r>
+              <w:rPr>
+                <w:rFonts w:ascii="Calibri" w:eastAsia="Calibri" w:hAnsi="Calibri" w:cs="Calibri"/>
+              </w:rPr>
+              <w:t>luokkien</w:t>
+            </w:r>
+            <w:proofErr w:type="spellEnd"/>
+            <w:r>
+              <w:rPr>
+                <w:rFonts w:ascii="Calibri" w:eastAsia="Calibri" w:hAnsi="Calibri" w:cs="Calibri"/>
+              </w:rPr>
+              <w:t xml:space="preserve"> </w:t>
+            </w:r>
+            <w:proofErr w:type="spellStart"/>
+            <w:r>
+              <w:rPr>
+                <w:rFonts w:ascii="Calibri" w:eastAsia="Calibri" w:hAnsi="Calibri" w:cs="Calibri"/>
+              </w:rPr>
+              <w:t>luomista</w:t>
+            </w:r>
+            <w:proofErr w:type="spellEnd"/>
+            <w:r>
+              <w:rPr>
+                <w:rFonts w:ascii="Calibri" w:eastAsia="Calibri" w:hAnsi="Calibri" w:cs="Calibri"/>
+              </w:rPr>
+              <w:t xml:space="preserve"> visual </w:t>
+            </w:r>
+            <w:proofErr w:type="spellStart"/>
+            <w:r>
+              <w:rPr>
+                <w:rFonts w:ascii="Calibri" w:eastAsia="Calibri" w:hAnsi="Calibri" w:cs="Calibri"/>
+              </w:rPr>
+              <w:t>studioon</w:t>
+            </w:r>
+            <w:proofErr w:type="spellEnd"/>
+            <w:r>
+              <w:rPr>
+                <w:rFonts w:ascii="Calibri" w:eastAsia="Calibri" w:hAnsi="Calibri" w:cs="Calibri"/>
+              </w:rPr>
+              <w:t xml:space="preserve">. </w:t>
+            </w:r>
+            <w:proofErr w:type="spellStart"/>
+            <w:r>
+              <w:rPr>
+                <w:rFonts w:ascii="Calibri" w:eastAsia="Calibri" w:hAnsi="Calibri" w:cs="Calibri"/>
+              </w:rPr>
+              <w:t>Sovittu</w:t>
+            </w:r>
+            <w:proofErr w:type="spellEnd"/>
+            <w:r>
+              <w:rPr>
+                <w:rFonts w:ascii="Calibri" w:eastAsia="Calibri" w:hAnsi="Calibri" w:cs="Calibri"/>
+              </w:rPr>
+              <w:t xml:space="preserve"> </w:t>
+            </w:r>
+            <w:proofErr w:type="spellStart"/>
+            <w:r>
+              <w:rPr>
+                <w:rFonts w:ascii="Calibri" w:eastAsia="Calibri" w:hAnsi="Calibri" w:cs="Calibri"/>
+              </w:rPr>
+              <w:t>ryhmän</w:t>
+            </w:r>
+            <w:proofErr w:type="spellEnd"/>
+            <w:r>
+              <w:rPr>
+                <w:rFonts w:ascii="Calibri" w:eastAsia="Calibri" w:hAnsi="Calibri" w:cs="Calibri"/>
+              </w:rPr>
+              <w:t xml:space="preserve"> </w:t>
+            </w:r>
+            <w:proofErr w:type="spellStart"/>
+            <w:r>
+              <w:rPr>
+                <w:rFonts w:ascii="Calibri" w:eastAsia="Calibri" w:hAnsi="Calibri" w:cs="Calibri"/>
+              </w:rPr>
+              <w:t>kanssa</w:t>
+            </w:r>
+            <w:proofErr w:type="spellEnd"/>
+            <w:r>
+              <w:rPr>
+                <w:rFonts w:ascii="Calibri" w:eastAsia="Calibri" w:hAnsi="Calibri" w:cs="Calibri"/>
+              </w:rPr>
+              <w:t xml:space="preserve"> </w:t>
+            </w:r>
+            <w:proofErr w:type="spellStart"/>
+            <w:r>
+              <w:rPr>
+                <w:rFonts w:ascii="Calibri" w:eastAsia="Calibri" w:hAnsi="Calibri" w:cs="Calibri"/>
+              </w:rPr>
+              <w:t>yleistä</w:t>
+            </w:r>
+            <w:proofErr w:type="spellEnd"/>
+            <w:r>
+              <w:rPr>
+                <w:rFonts w:ascii="Calibri" w:eastAsia="Calibri" w:hAnsi="Calibri" w:cs="Calibri"/>
+              </w:rPr>
+              <w:t xml:space="preserve"> UI </w:t>
+            </w:r>
+            <w:proofErr w:type="spellStart"/>
+            <w:r>
+              <w:rPr>
+                <w:rFonts w:ascii="Calibri" w:eastAsia="Calibri" w:hAnsi="Calibri" w:cs="Calibri"/>
+              </w:rPr>
+              <w:t>muotoilua</w:t>
+            </w:r>
+            <w:proofErr w:type="spellEnd"/>
+            <w:r>
+              <w:rPr>
+                <w:rFonts w:ascii="Calibri" w:eastAsia="Calibri" w:hAnsi="Calibri" w:cs="Calibri"/>
+              </w:rPr>
+              <w:t xml:space="preserve"> </w:t>
+            </w:r>
+            <w:proofErr w:type="spellStart"/>
+            <w:r>
+              <w:rPr>
+                <w:rFonts w:ascii="Calibri" w:eastAsia="Calibri" w:hAnsi="Calibri" w:cs="Calibri"/>
+              </w:rPr>
+              <w:t>ja</w:t>
+            </w:r>
+            <w:proofErr w:type="spellEnd"/>
+            <w:r>
+              <w:rPr>
+                <w:rFonts w:ascii="Calibri" w:eastAsia="Calibri" w:hAnsi="Calibri" w:cs="Calibri"/>
+              </w:rPr>
+              <w:t xml:space="preserve"> </w:t>
+            </w:r>
+            <w:proofErr w:type="spellStart"/>
+            <w:r>
+              <w:rPr>
+                <w:rFonts w:ascii="Calibri" w:eastAsia="Calibri" w:hAnsi="Calibri" w:cs="Calibri"/>
+              </w:rPr>
+              <w:t>edetty</w:t>
+            </w:r>
+            <w:proofErr w:type="spellEnd"/>
+            <w:r>
+              <w:rPr>
+                <w:rFonts w:ascii="Calibri" w:eastAsia="Calibri" w:hAnsi="Calibri" w:cs="Calibri"/>
+              </w:rPr>
+              <w:t xml:space="preserve"> </w:t>
+            </w:r>
+            <w:proofErr w:type="spellStart"/>
+            <w:r>
+              <w:rPr>
+                <w:rFonts w:ascii="Calibri" w:eastAsia="Calibri" w:hAnsi="Calibri" w:cs="Calibri"/>
+              </w:rPr>
+              <w:t>hyvin</w:t>
+            </w:r>
+            <w:proofErr w:type="spellEnd"/>
+            <w:r>
+              <w:rPr>
+                <w:rFonts w:ascii="Calibri" w:eastAsia="Calibri" w:hAnsi="Calibri" w:cs="Calibri"/>
+              </w:rPr>
+              <w:t>.</w:t>
             </w:r>
           </w:p>
         </w:tc>
       </w:tr>
       <w:tr>
-        <w:tblPrEx>
-          <w:tblCellMar>
-            <w:top w:w="0" w:type="dxa"/>
-            <w:bottom w:w="0" w:type="dxa"/>
-          </w:tblCellMar>
-        </w:tblPrEx>
         <w:trPr>
           <w:trHeight w:val="1"/>
         </w:trPr>
@@ -385,23 +591,58 @@
                 <w:lang w:val="en-US"/>
               </w:rPr>
             </w:pPr>
+            <w:proofErr w:type="spellStart"/>
             <w:r>
               <w:rPr>
                 <w:rFonts w:ascii="Calibri" w:eastAsia="Calibri" w:hAnsi="Calibri" w:cs="Calibri"/>
                 <w:lang w:val="en-US"/>
               </w:rPr>
-              <w:t>Konsoliohjelman edistämistä ja parantelua.</w:t>
+              <w:t>Konsoliohjelman</w:t>
+            </w:r>
+            <w:proofErr w:type="spellEnd"/>
+            <w:r>
+              <w:rPr>
+                <w:rFonts w:ascii="Calibri" w:eastAsia="Calibri" w:hAnsi="Calibri" w:cs="Calibri"/>
+                <w:lang w:val="en-US"/>
+              </w:rPr>
+              <w:t xml:space="preserve"> </w:t>
+            </w:r>
+            <w:proofErr w:type="spellStart"/>
+            <w:r>
+              <w:rPr>
+                <w:rFonts w:ascii="Calibri" w:eastAsia="Calibri" w:hAnsi="Calibri" w:cs="Calibri"/>
+                <w:lang w:val="en-US"/>
+              </w:rPr>
+              <w:t>edistämistä</w:t>
+            </w:r>
+            <w:proofErr w:type="spellEnd"/>
+            <w:r>
+              <w:rPr>
+                <w:rFonts w:ascii="Calibri" w:eastAsia="Calibri" w:hAnsi="Calibri" w:cs="Calibri"/>
+                <w:lang w:val="en-US"/>
+              </w:rPr>
+              <w:t xml:space="preserve"> ja </w:t>
+            </w:r>
+            <w:proofErr w:type="spellStart"/>
+            <w:r>
+              <w:rPr>
+                <w:rFonts w:ascii="Calibri" w:eastAsia="Calibri" w:hAnsi="Calibri" w:cs="Calibri"/>
+                <w:lang w:val="en-US"/>
+              </w:rPr>
+              <w:t>parantelua</w:t>
+            </w:r>
+            <w:proofErr w:type="spellEnd"/>
+            <w:r>
+              <w:rPr>
+                <w:rFonts w:ascii="Calibri" w:eastAsia="Calibri" w:hAnsi="Calibri" w:cs="Calibri"/>
+                <w:lang w:val="en-US"/>
+              </w:rPr>
+              <w:t>.</w:t>
             </w:r>
           </w:p>
         </w:tc>
       </w:tr>
       <w:tr>
-        <w:tblPrEx>
-          <w:tblCellMar>
-            <w:top w:w="0" w:type="dxa"/>
-            <w:bottom w:w="0" w:type="dxa"/>
-          </w:tblCellMar>
-        </w:tblPrEx>
         <w:trPr>
           <w:trHeight w:val="1"/>
         </w:trPr>
@@ -425,8 +666,16 @@
               <w:spacing w:after="0" w:line="240" w:lineRule="auto"/>
               <w:rPr>
                 <w:rFonts w:ascii="Calibri" w:eastAsia="Calibri" w:hAnsi="Calibri" w:cs="Calibri"/>
-              </w:rPr>
-            </w:pPr>
+                <w:lang w:val="en-US"/>
+              </w:rPr>
+            </w:pPr>
+            <w:r>
+              <w:rPr>
+                <w:rFonts w:ascii="Calibri" w:eastAsia="Calibri" w:hAnsi="Calibri" w:cs="Calibri"/>
+                <w:lang w:val="en-US"/>
+              </w:rPr>
+              <w:t>25.9</w:t>
+            </w:r>
           </w:p>
         </w:tc>
         <w:tc>
@@ -449,8 +698,16 @@
               <w:spacing w:after="0" w:line="240" w:lineRule="auto"/>
               <w:rPr>
                 <w:rFonts w:ascii="Calibri" w:eastAsia="Calibri" w:hAnsi="Calibri" w:cs="Calibri"/>
-              </w:rPr>
-            </w:pPr>
+                <w:lang w:val="en-US"/>
+              </w:rPr>
+            </w:pPr>
+            <w:r>
+              <w:rPr>
+                <w:rFonts w:ascii="Calibri" w:eastAsia="Calibri" w:hAnsi="Calibri" w:cs="Calibri"/>
+                <w:lang w:val="en-US"/>
+              </w:rPr>
+              <w:t>1h</w:t>
+            </w:r>
           </w:p>
         </w:tc>
         <w:tc>
@@ -473,18 +730,27 @@
               <w:spacing w:after="0" w:line="240" w:lineRule="auto"/>
               <w:rPr>
                 <w:rFonts w:ascii="Calibri" w:eastAsia="Calibri" w:hAnsi="Calibri" w:cs="Calibri"/>
-              </w:rPr>
-            </w:pPr>
+                <w:lang w:val="fi-FI"/>
+              </w:rPr>
+            </w:pPr>
+            <w:r>
+              <w:rPr>
+                <w:rFonts w:ascii="Calibri" w:eastAsia="Calibri" w:hAnsi="Calibri" w:cs="Calibri"/>
+                <w:lang w:val="fi-FI"/>
+              </w:rPr>
+              <w:t xml:space="preserve">Selvitetty hyviä tapoja </w:t>
+            </w:r>
+            <w:r>
+              <w:rPr>
+                <w:rFonts w:ascii="Calibri" w:eastAsia="Calibri" w:hAnsi="Calibri" w:cs="Calibri"/>
+                <w:lang w:val="fi-FI"/>
+              </w:rPr>
+              <w:t>tallentaa tiedostoja ohjelmaan.</w:t>
+            </w:r>
           </w:p>
         </w:tc>
       </w:tr>
       <w:tr>
-        <w:tblPrEx>
-          <w:tblCellMar>
-            <w:top w:w="0" w:type="dxa"/>
-            <w:bottom w:w="0" w:type="dxa"/>
-          </w:tblCellMar>
-        </w:tblPrEx>
         <w:trPr>
           <w:trHeight w:val="1"/>
         </w:trPr>
@@ -508,8 +774,16 @@
               <w:spacing w:after="0" w:line="240" w:lineRule="auto"/>
               <w:rPr>
                 <w:rFonts w:ascii="Calibri" w:eastAsia="Calibri" w:hAnsi="Calibri" w:cs="Calibri"/>
-              </w:rPr>
-            </w:pPr>
+                <w:lang w:val="en-US"/>
+              </w:rPr>
+            </w:pPr>
+            <w:r>
+              <w:rPr>
+                <w:rFonts w:ascii="Calibri" w:eastAsia="Calibri" w:hAnsi="Calibri" w:cs="Calibri"/>
+                <w:lang w:val="en-US"/>
+              </w:rPr>
+              <w:t>28.9</w:t>
+            </w:r>
           </w:p>
         </w:tc>
         <w:tc>
@@ -532,8 +806,16 @@
               <w:spacing w:after="0" w:line="240" w:lineRule="auto"/>
               <w:rPr>
                 <w:rFonts w:ascii="Calibri" w:eastAsia="Calibri" w:hAnsi="Calibri" w:cs="Calibri"/>
-              </w:rPr>
-            </w:pPr>
+                <w:lang w:val="en-US"/>
+              </w:rPr>
+            </w:pPr>
+            <w:r>
+              <w:rPr>
+                <w:rFonts w:ascii="Calibri" w:eastAsia="Calibri" w:hAnsi="Calibri" w:cs="Calibri"/>
+                <w:lang w:val="en-US"/>
+              </w:rPr>
+              <w:t>2h</w:t>
+            </w:r>
           </w:p>
         </w:tc>
         <w:tc>
@@ -556,18 +838,43 @@
               <w:spacing w:after="0" w:line="240" w:lineRule="auto"/>
               <w:rPr>
                 <w:rFonts w:ascii="Calibri" w:eastAsia="Calibri" w:hAnsi="Calibri" w:cs="Calibri"/>
-              </w:rPr>
-            </w:pPr>
+                <w:lang w:val="fi-FI"/>
+              </w:rPr>
+            </w:pPr>
+            <w:r>
+              <w:rPr>
+                <w:rFonts w:ascii="Calibri" w:eastAsia="Calibri" w:hAnsi="Calibri" w:cs="Calibri"/>
+                <w:lang w:val="fi-FI"/>
+              </w:rPr>
+              <w:t>Tiedostojen tallentaminen liitetty pääohjelmaan o</w:t>
+            </w:r>
+            <w:r>
+              <w:rPr>
+                <w:rFonts w:ascii="Calibri" w:eastAsia="Calibri" w:hAnsi="Calibri" w:cs="Calibri"/>
+                <w:lang w:val="fi-FI"/>
+              </w:rPr>
+              <w:t xml:space="preserve">nnistuneesti. Yritetty korjata ongelmaa </w:t>
+            </w:r>
+            <w:proofErr w:type="spellStart"/>
+            <w:r>
+              <w:rPr>
+                <w:rFonts w:ascii="Calibri" w:eastAsia="Calibri" w:hAnsi="Calibri" w:cs="Calibri"/>
+                <w:lang w:val="fi-FI"/>
+              </w:rPr>
+              <w:t>githubissa</w:t>
+            </w:r>
+            <w:proofErr w:type="spellEnd"/>
+            <w:r>
+              <w:rPr>
+                <w:rFonts w:ascii="Calibri" w:eastAsia="Calibri" w:hAnsi="Calibri" w:cs="Calibri"/>
+                <w:lang w:val="fi-FI"/>
+              </w:rPr>
+              <w:t xml:space="preserve">. </w:t>
+            </w:r>
           </w:p>
         </w:tc>
       </w:tr>
       <w:tr>
-        <w:tblPrEx>
-          <w:tblCellMar>
-            <w:top w:w="0" w:type="dxa"/>
-            <w:bottom w:w="0" w:type="dxa"/>
-          </w:tblCellMar>
-        </w:tblPrEx>
         <w:trPr>
           <w:trHeight w:val="1"/>
         </w:trPr>
@@ -591,8 +898,16 @@
               <w:spacing w:after="0" w:line="240" w:lineRule="auto"/>
               <w:rPr>
                 <w:rFonts w:ascii="Calibri" w:eastAsia="Calibri" w:hAnsi="Calibri" w:cs="Calibri"/>
-              </w:rPr>
-            </w:pPr>
+                <w:lang w:val="en-US"/>
+              </w:rPr>
+            </w:pPr>
+            <w:r>
+              <w:rPr>
+                <w:rFonts w:ascii="Calibri" w:eastAsia="Calibri" w:hAnsi="Calibri" w:cs="Calibri"/>
+                <w:lang w:val="en-US"/>
+              </w:rPr>
+              <w:t>29.9</w:t>
+            </w:r>
           </w:p>
         </w:tc>
         <w:tc>
@@ -615,8 +930,16 @@
               <w:spacing w:after="0" w:line="240" w:lineRule="auto"/>
               <w:rPr>
                 <w:rFonts w:ascii="Calibri" w:eastAsia="Calibri" w:hAnsi="Calibri" w:cs="Calibri"/>
-              </w:rPr>
-            </w:pPr>
+                <w:lang w:val="en-US"/>
+              </w:rPr>
+            </w:pPr>
+            <w:r>
+              <w:rPr>
+                <w:rFonts w:ascii="Calibri" w:eastAsia="Calibri" w:hAnsi="Calibri" w:cs="Calibri"/>
+                <w:lang w:val="en-US"/>
+              </w:rPr>
+              <w:t>1h</w:t>
+            </w:r>
           </w:p>
         </w:tc>
         <w:tc>
@@ -639,18 +962,41 @@
               <w:spacing w:after="0" w:line="240" w:lineRule="auto"/>
               <w:rPr>
                 <w:rFonts w:ascii="Calibri" w:eastAsia="Calibri" w:hAnsi="Calibri" w:cs="Calibri"/>
-              </w:rPr>
-            </w:pPr>
+                <w:lang w:val="fi-FI"/>
+              </w:rPr>
+            </w:pPr>
+            <w:r>
+              <w:rPr>
+                <w:rFonts w:ascii="Calibri" w:eastAsia="Calibri" w:hAnsi="Calibri" w:cs="Calibri"/>
+                <w:lang w:val="fi-FI"/>
+              </w:rPr>
+              <w:t>Pidetty palaveri ryhmän kanssa. S</w:t>
+            </w:r>
+            <w:r>
+              <w:rPr>
+                <w:rFonts w:ascii="Calibri" w:eastAsia="Calibri" w:hAnsi="Calibri" w:cs="Calibri"/>
+                <w:lang w:val="fi-FI"/>
+              </w:rPr>
+              <w:t>ovittu yhdessä</w:t>
+            </w:r>
+            <w:r>
+              <w:rPr>
+                <w:rFonts w:ascii="Calibri" w:eastAsia="Calibri" w:hAnsi="Calibri" w:cs="Calibri"/>
+                <w:lang w:val="fi-FI"/>
+              </w:rPr>
+              <w:t>,</w:t>
+            </w:r>
+            <w:r>
+              <w:rPr>
+                <w:rFonts w:ascii="Calibri" w:eastAsia="Calibri" w:hAnsi="Calibri" w:cs="Calibri"/>
+                <w:lang w:val="fi-FI"/>
+              </w:rPr>
+              <w:t xml:space="preserve"> miten toimitaan projektin kanssa. </w:t>
+            </w:r>
           </w:p>
         </w:tc>
       </w:tr>
       <w:tr>
-        <w:tblPrEx>
-          <w:tblCellMar>
-            <w:top w:w="0" w:type="dxa"/>
-            <w:bottom w:w="0" w:type="dxa"/>
-          </w:tblCellMar>
-        </w:tblPrEx>
         <w:trPr>
           <w:trHeight w:val="1"/>
         </w:trPr>
@@ -728,12 +1074,6 @@
         </w:tc>
       </w:tr>
       <w:tr>
-        <w:tblPrEx>
-          <w:tblCellMar>
-            <w:top w:w="0" w:type="dxa"/>
-            <w:bottom w:w="0" w:type="dxa"/>
-          </w:tblCellMar>
-        </w:tblPrEx>
         <w:trPr>
           <w:trHeight w:val="1"/>
         </w:trPr>
@@ -811,12 +1151,6 @@
         </w:tc>
       </w:tr>
       <w:tr>
-        <w:tblPrEx>
-          <w:tblCellMar>
-            <w:top w:w="0" w:type="dxa"/>
-            <w:bottom w:w="0" w:type="dxa"/>
-          </w:tblCellMar>
-        </w:tblPrEx>
         <w:trPr>
           <w:trHeight w:val="1"/>
         </w:trPr>
@@ -894,12 +1228,6 @@
         </w:tc>
       </w:tr>
       <w:tr>
-        <w:tblPrEx>
-          <w:tblCellMar>
-            <w:top w:w="0" w:type="dxa"/>
-            <w:bottom w:w="0" w:type="dxa"/>
-          </w:tblCellMar>
-        </w:tblPrEx>
         <w:trPr>
           <w:trHeight w:val="1"/>
         </w:trPr>
@@ -977,12 +1305,6 @@
         </w:tc>
       </w:tr>
       <w:tr>
-        <w:tblPrEx>
-          <w:tblCellMar>
-            <w:top w:w="0" w:type="dxa"/>
-            <w:bottom w:w="0" w:type="dxa"/>
-          </w:tblCellMar>
-        </w:tblPrEx>
         <w:trPr>
           <w:trHeight w:val="1"/>
         </w:trPr>
@@ -1060,12 +1382,6 @@
         </w:tc>
       </w:tr>
       <w:tr>
-        <w:tblPrEx>
-          <w:tblCellMar>
-            <w:top w:w="0" w:type="dxa"/>
-            <w:bottom w:w="0" w:type="dxa"/>
-          </w:tblCellMar>
-        </w:tblPrEx>
         <w:trPr>
           <w:trHeight w:val="1"/>
         </w:trPr>
@@ -1143,12 +1459,6 @@
         </w:tc>
       </w:tr>
       <w:tr>
-        <w:tblPrEx>
-          <w:tblCellMar>
-            <w:top w:w="0" w:type="dxa"/>
-            <w:bottom w:w="0" w:type="dxa"/>
-          </w:tblCellMar>
-        </w:tblPrEx>
         <w:trPr>
           <w:trHeight w:val="1"/>
         </w:trPr>
@@ -1226,12 +1536,6 @@
         </w:tc>
       </w:tr>
       <w:tr>
-        <w:tblPrEx>
-          <w:tblCellMar>
-            <w:top w:w="0" w:type="dxa"/>
-            <w:bottom w:w="0" w:type="dxa"/>
-          </w:tblCellMar>
-        </w:tblPrEx>
         <w:trPr>
           <w:trHeight w:val="1"/>
         </w:trPr>
@@ -1309,12 +1613,6 @@
         </w:tc>
       </w:tr>
       <w:tr>
-        <w:tblPrEx>
-          <w:tblCellMar>
-            <w:top w:w="0" w:type="dxa"/>
-            <w:bottom w:w="0" w:type="dxa"/>
-          </w:tblCellMar>
-        </w:tblPrEx>
         <w:trPr>
           <w:trHeight w:val="1"/>
         </w:trPr>
@@ -1392,12 +1690,6 @@
         </w:tc>
       </w:tr>
       <w:tr>
-        <w:tblPrEx>
-          <w:tblCellMar>
-            <w:top w:w="0" w:type="dxa"/>
-            <w:bottom w:w="0" w:type="dxa"/>
-          </w:tblCellMar>
-        </w:tblPrEx>
         <w:trPr>
           <w:trHeight w:val="1"/>
         </w:trPr>
@@ -1475,12 +1767,6 @@
         </w:tc>
       </w:tr>
       <w:tr>
-        <w:tblPrEx>
-          <w:tblCellMar>
-            <w:top w:w="0" w:type="dxa"/>
-            <w:bottom w:w="0" w:type="dxa"/>
-          </w:tblCellMar>
-        </w:tblPrEx>
         <w:trPr>
           <w:trHeight w:val="1"/>
         </w:trPr>
@@ -1558,12 +1844,6 @@
         </w:tc>
       </w:tr>
       <w:tr>
-        <w:tblPrEx>
-          <w:tblCellMar>
-            <w:top w:w="0" w:type="dxa"/>
-            <w:bottom w:w="0" w:type="dxa"/>
-          </w:tblCellMar>
-        </w:tblPrEx>
         <w:trPr>
           <w:trHeight w:val="1"/>
         </w:trPr>
@@ -1641,12 +1921,6 @@
         </w:tc>
       </w:tr>
       <w:tr>
-        <w:tblPrEx>
-          <w:tblCellMar>
-            <w:top w:w="0" w:type="dxa"/>
-            <w:bottom w:w="0" w:type="dxa"/>
-          </w:tblCellMar>
-        </w:tblPrEx>
         <w:trPr>
           <w:trHeight w:val="1"/>
         </w:trPr>
@@ -1724,12 +1998,6 @@
         </w:tc>
       </w:tr>
       <w:tr>
-        <w:tblPrEx>
-          <w:tblCellMar>
-            <w:top w:w="0" w:type="dxa"/>
-            <w:bottom w:w="0" w:type="dxa"/>
-          </w:tblCellMar>
-        </w:tblPrEx>
         <w:trPr>
           <w:trHeight w:val="1"/>
         </w:trPr>
@@ -1807,12 +2075,6 @@
         </w:tc>
       </w:tr>
       <w:tr>
-        <w:tblPrEx>
-          <w:tblCellMar>
-            <w:top w:w="0" w:type="dxa"/>
-            <w:bottom w:w="0" w:type="dxa"/>
-          </w:tblCellMar>
-        </w:tblPrEx>
         <w:trPr>
           <w:trHeight w:val="1"/>
         </w:trPr>
@@ -1890,12 +2152,6 @@
         </w:tc>
       </w:tr>
       <w:tr>
-        <w:tblPrEx>
-          <w:tblCellMar>
-            <w:top w:w="0" w:type="dxa"/>
-            <w:bottom w:w="0" w:type="dxa"/>
-          </w:tblCellMar>
-        </w:tblPrEx>
         <w:trPr>
           <w:trHeight w:val="1"/>
         </w:trPr>
@@ -1973,12 +2229,6 @@
         </w:tc>
       </w:tr>
       <w:tr>
-        <w:tblPrEx>
-          <w:tblCellMar>
-            <w:top w:w="0" w:type="dxa"/>
-            <w:bottom w:w="0" w:type="dxa"/>
-          </w:tblCellMar>
-        </w:tblPrEx>
         <w:trPr>
           <w:trHeight w:val="1"/>
         </w:trPr>
@@ -2056,12 +2306,6 @@
         </w:tc>
       </w:tr>
       <w:tr>
-        <w:tblPrEx>
-          <w:tblCellMar>
-            <w:top w:w="0" w:type="dxa"/>
-            <w:bottom w:w="0" w:type="dxa"/>
-          </w:tblCellMar>
-        </w:tblPrEx>
         <w:trPr>
           <w:trHeight w:val="1"/>
         </w:trPr>
@@ -2139,12 +2383,6 @@
         </w:tc>
       </w:tr>
       <w:tr>
-        <w:tblPrEx>
-          <w:tblCellMar>
-            <w:top w:w="0" w:type="dxa"/>
-            <w:bottom w:w="0" w:type="dxa"/>
-          </w:tblCellMar>
-        </w:tblPrEx>
         <w:trPr>
           <w:trHeight w:val="1"/>
         </w:trPr>
@@ -2222,12 +2460,6 @@
         </w:tc>
       </w:tr>
       <w:tr>
-        <w:tblPrEx>
-          <w:tblCellMar>
-            <w:top w:w="0" w:type="dxa"/>
-            <w:bottom w:w="0" w:type="dxa"/>
-          </w:tblCellMar>
-        </w:tblPrEx>
         <w:trPr>
           <w:trHeight w:val="1"/>
         </w:trPr>
@@ -2305,12 +2537,6 @@
         </w:tc>
       </w:tr>
       <w:tr>
-        <w:tblPrEx>
-          <w:tblCellMar>
-            <w:top w:w="0" w:type="dxa"/>
-            <w:bottom w:w="0" w:type="dxa"/>
-          </w:tblCellMar>
-        </w:tblPrEx>
         <w:trPr>
           <w:trHeight w:val="1"/>
         </w:trPr>
@@ -2388,12 +2614,6 @@
         </w:tc>
       </w:tr>
       <w:tr>
-        <w:tblPrEx>
-          <w:tblCellMar>
-            <w:top w:w="0" w:type="dxa"/>
-            <w:bottom w:w="0" w:type="dxa"/>
-          </w:tblCellMar>
-        </w:tblPrEx>
         <w:trPr>
           <w:trHeight w:val="1"/>
         </w:trPr>
@@ -2471,12 +2691,6 @@
         </w:tc>
       </w:tr>
       <w:tr>
-        <w:tblPrEx>
-          <w:tblCellMar>
-            <w:top w:w="0" w:type="dxa"/>
-            <w:bottom w:w="0" w:type="dxa"/>
-          </w:tblCellMar>
-        </w:tblPrEx>
         <w:trPr>
           <w:trHeight w:val="1"/>
         </w:trPr>
@@ -2554,12 +2768,6 @@
         </w:tc>
       </w:tr>
       <w:tr>
-        <w:tblPrEx>
-          <w:tblCellMar>
-            <w:top w:w="0" w:type="dxa"/>
-            <w:bottom w:w="0" w:type="dxa"/>
-          </w:tblCellMar>
-        </w:tblPrEx>
         <w:trPr>
           <w:trHeight w:val="1"/>
         </w:trPr>
@@ -2637,12 +2845,6 @@
         </w:tc>
       </w:tr>
       <w:tr>
-        <w:tblPrEx>
-          <w:tblCellMar>
-            <w:top w:w="0" w:type="dxa"/>
-            <w:bottom w:w="0" w:type="dxa"/>
-          </w:tblCellMar>
-        </w:tblPrEx>
         <w:trPr>
           <w:trHeight w:val="1"/>
         </w:trPr>
@@ -2720,12 +2922,6 @@
         </w:tc>
       </w:tr>
       <w:tr>
-        <w:tblPrEx>
-          <w:tblCellMar>
-            <w:top w:w="0" w:type="dxa"/>
-            <w:bottom w:w="0" w:type="dxa"/>
-          </w:tblCellMar>
-        </w:tblPrEx>
         <w:trPr>
           <w:trHeight w:val="1"/>
         </w:trPr>
@@ -2803,12 +2999,6 @@
         </w:tc>
       </w:tr>
       <w:tr>
-        <w:tblPrEx>
-          <w:tblCellMar>
-            <w:top w:w="0" w:type="dxa"/>
-            <w:bottom w:w="0" w:type="dxa"/>
-          </w:tblCellMar>
-        </w:tblPrEx>
         <w:trPr>
           <w:trHeight w:val="1"/>
         </w:trPr>
@@ -2834,6 +3024,7 @@
                 <w:rFonts w:ascii="Calibri" w:eastAsia="Calibri" w:hAnsi="Calibri" w:cs="Calibri"/>
               </w:rPr>
             </w:pPr>
+            <w:proofErr w:type="spellStart"/>
             <w:r>
               <w:rPr>
                 <w:rFonts w:ascii="Calibri" w:eastAsia="Calibri" w:hAnsi="Calibri" w:cs="Calibri"/>
@@ -2842,6 +3033,7 @@
               </w:rPr>
               <w:t>Yhteensä</w:t>
             </w:r>
+            <w:proofErr w:type="spellEnd"/>
           </w:p>
         </w:tc>
         <w:tc>

</xml_diff>

<commit_message>
UI parannusta ja koodin korjailua ja puhdistamista
</commit_message>
<xml_diff>
--- a/Työaika/Työaikaraportti - Niilo.docx
+++ b/Työaika/Työaikaraportti - Niilo.docx
@@ -150,7 +150,6 @@
                 <w:color w:val="auto"/>
                 <w:spacing w:val="0"/>
                 <w:position w:val="0"/>
-                <w:shd w:fill="auto" w:val="clear"/>
               </w:rPr>
             </w:pPr>
             <w:r>
@@ -193,7 +192,6 @@
                 <w:color w:val="auto"/>
                 <w:spacing w:val="0"/>
                 <w:position w:val="0"/>
-                <w:shd w:fill="auto" w:val="clear"/>
               </w:rPr>
             </w:pPr>
             <w:r>
@@ -236,7 +234,6 @@
                 <w:color w:val="auto"/>
                 <w:spacing w:val="0"/>
                 <w:position w:val="0"/>
-                <w:shd w:fill="auto" w:val="clear"/>
               </w:rPr>
             </w:pPr>
             <w:r>
@@ -286,7 +283,6 @@
                 <w:spacing w:val="0"/>
                 <w:position w:val="0"/>
                 <w:sz w:val="22"/>
-                <w:shd w:fill="auto" w:val="clear"/>
               </w:rPr>
             </w:pPr>
             <w:r>
@@ -329,7 +325,6 @@
                 <w:spacing w:val="0"/>
                 <w:position w:val="0"/>
                 <w:sz w:val="22"/>
-                <w:shd w:fill="auto" w:val="clear"/>
               </w:rPr>
             </w:pPr>
             <w:r>
@@ -372,7 +367,6 @@
                 <w:spacing w:val="0"/>
                 <w:position w:val="0"/>
                 <w:sz w:val="22"/>
-                <w:shd w:fill="auto" w:val="clear"/>
               </w:rPr>
             </w:pPr>
             <w:r>
@@ -421,7 +415,6 @@
                 <w:spacing w:val="0"/>
                 <w:position w:val="0"/>
                 <w:sz w:val="22"/>
-                <w:shd w:fill="auto" w:val="clear"/>
               </w:rPr>
             </w:pPr>
             <w:r>
@@ -464,7 +457,6 @@
                 <w:spacing w:val="0"/>
                 <w:position w:val="0"/>
                 <w:sz w:val="22"/>
-                <w:shd w:fill="auto" w:val="clear"/>
               </w:rPr>
             </w:pPr>
             <w:r>
@@ -507,7 +499,6 @@
                 <w:spacing w:val="0"/>
                 <w:position w:val="0"/>
                 <w:sz w:val="22"/>
-                <w:shd w:fill="auto" w:val="clear"/>
               </w:rPr>
             </w:pPr>
             <w:r>
@@ -556,7 +547,6 @@
                 <w:spacing w:val="0"/>
                 <w:position w:val="0"/>
                 <w:sz w:val="22"/>
-                <w:shd w:fill="auto" w:val="clear"/>
               </w:rPr>
             </w:pPr>
             <w:r>
@@ -599,7 +589,6 @@
                 <w:spacing w:val="0"/>
                 <w:position w:val="0"/>
                 <w:sz w:val="22"/>
-                <w:shd w:fill="auto" w:val="clear"/>
               </w:rPr>
             </w:pPr>
             <w:r>
@@ -642,7 +631,6 @@
                 <w:spacing w:val="0"/>
                 <w:position w:val="0"/>
                 <w:sz w:val="22"/>
-                <w:shd w:fill="auto" w:val="clear"/>
               </w:rPr>
             </w:pPr>
             <w:r>
@@ -691,7 +679,6 @@
                 <w:spacing w:val="0"/>
                 <w:position w:val="0"/>
                 <w:sz w:val="22"/>
-                <w:shd w:fill="auto" w:val="clear"/>
               </w:rPr>
             </w:pPr>
             <w:r>
@@ -734,7 +721,6 @@
                 <w:spacing w:val="0"/>
                 <w:position w:val="0"/>
                 <w:sz w:val="22"/>
-                <w:shd w:fill="auto" w:val="clear"/>
               </w:rPr>
             </w:pPr>
             <w:r>
@@ -777,7 +763,6 @@
                 <w:spacing w:val="0"/>
                 <w:position w:val="0"/>
                 <w:sz w:val="22"/>
-                <w:shd w:fill="auto" w:val="clear"/>
               </w:rPr>
             </w:pPr>
             <w:r>
@@ -826,7 +811,6 @@
                 <w:spacing w:val="0"/>
                 <w:position w:val="0"/>
                 <w:sz w:val="22"/>
-                <w:shd w:fill="auto" w:val="clear"/>
               </w:rPr>
             </w:pPr>
             <w:r>
@@ -869,7 +853,6 @@
                 <w:spacing w:val="0"/>
                 <w:position w:val="0"/>
                 <w:sz w:val="22"/>
-                <w:shd w:fill="auto" w:val="clear"/>
               </w:rPr>
             </w:pPr>
             <w:r>
@@ -912,7 +895,6 @@
                 <w:spacing w:val="0"/>
                 <w:position w:val="0"/>
                 <w:sz w:val="22"/>
-                <w:shd w:fill="auto" w:val="clear"/>
               </w:rPr>
             </w:pPr>
             <w:r>
@@ -931,7 +913,7 @@
       </w:tr>
       <w:tr>
         <w:trPr>
-          <w:trHeight w:val="270" w:hRule="auto"/>
+          <w:trHeight w:val="570" w:hRule="auto"/>
           <w:jc w:val="left"/>
         </w:trPr>
         <w:tc>
@@ -961,7 +943,6 @@
                 <w:spacing w:val="0"/>
                 <w:position w:val="0"/>
                 <w:sz w:val="22"/>
-                <w:shd w:fill="auto" w:val="clear"/>
               </w:rPr>
             </w:pPr>
             <w:r>
@@ -1004,7 +985,6 @@
                 <w:spacing w:val="0"/>
                 <w:position w:val="0"/>
                 <w:sz w:val="22"/>
-                <w:shd w:fill="auto" w:val="clear"/>
               </w:rPr>
             </w:pPr>
             <w:r>
@@ -1047,7 +1027,6 @@
                 <w:spacing w:val="0"/>
                 <w:position w:val="0"/>
                 <w:sz w:val="22"/>
-                <w:shd w:fill="auto" w:val="clear"/>
               </w:rPr>
             </w:pPr>
             <w:r>
@@ -1099,6 +1078,17 @@
                 <w:shd w:fill="auto" w:val="clear"/>
               </w:rPr>
             </w:pPr>
+            <w:r>
+              <w:rPr>
+                <w:rFonts w:ascii="Calibri" w:hAnsi="Calibri" w:cs="Calibri" w:eastAsia="Calibri"/>
+                <w:color w:val="auto"/>
+                <w:spacing w:val="0"/>
+                <w:position w:val="0"/>
+                <w:sz w:val="22"/>
+                <w:shd w:fill="auto" w:val="clear"/>
+              </w:rPr>
+              <w:t xml:space="preserve">12.10</w:t>
+            </w:r>
           </w:p>
         </w:tc>
         <w:tc>
@@ -1131,6 +1121,17 @@
                 <w:shd w:fill="auto" w:val="clear"/>
               </w:rPr>
             </w:pPr>
+            <w:r>
+              <w:rPr>
+                <w:rFonts w:ascii="Calibri" w:hAnsi="Calibri" w:cs="Calibri" w:eastAsia="Calibri"/>
+                <w:color w:val="auto"/>
+                <w:spacing w:val="0"/>
+                <w:position w:val="0"/>
+                <w:sz w:val="22"/>
+                <w:shd w:fill="auto" w:val="clear"/>
+              </w:rPr>
+              <w:t xml:space="preserve">3h</w:t>
+            </w:r>
           </w:p>
         </w:tc>
         <w:tc>
@@ -1163,6 +1164,17 @@
                 <w:shd w:fill="auto" w:val="clear"/>
               </w:rPr>
             </w:pPr>
+            <w:r>
+              <w:rPr>
+                <w:rFonts w:ascii="Calibri" w:hAnsi="Calibri" w:cs="Calibri" w:eastAsia="Calibri"/>
+                <w:color w:val="auto"/>
+                <w:spacing w:val="0"/>
+                <w:position w:val="0"/>
+                <w:sz w:val="22"/>
+                <w:shd w:fill="auto" w:val="clear"/>
+              </w:rPr>
+              <w:t xml:space="preserve">Maksetut laskut osion ja kuittaus systeemin bugien selvittelyä, UI selkeyttämistä ja vaatimusmäärittelyn tekemistä. Uusien laskujen osiossa korjattu ongelma, missä puuttuva päivämäärä kaataa ohjelman.</w:t>
+            </w:r>
           </w:p>
         </w:tc>
       </w:tr>
@@ -3645,7 +3657,6 @@
                 <w:color w:val="auto"/>
                 <w:spacing w:val="0"/>
                 <w:position w:val="0"/>
-                <w:shd w:fill="auto" w:val="clear"/>
               </w:rPr>
             </w:pPr>
             <w:r>

</xml_diff>